<commit_message>
Added a new scenario, finished the report
</commit_message>
<xml_diff>
--- a/Missionary Fund Calculations.docx
+++ b/Missionary Fund Calculations.docx
@@ -34,29 +34,85 @@
           <w:sz w:val="24"/>
           <w:szCs w:val="28"/>
         </w:rPr>
-        <w:t xml:space="preserve">Making calculations for the missionary fund is based on a whole bunch of assumptions about what will happen in the future (who goes on missions, how long they stay, who pays, who doesn’t). You can account for this uncertainty by </w:t>
-      </w:r>
-      <w:r>
-        <w:rPr>
-          <w:sz w:val="24"/>
-          <w:szCs w:val="28"/>
-        </w:rPr>
-        <w:t xml:space="preserve">making probabilistic assignments to the likelihood of each event and then simulating hundreds of times to explore the range of possibilities. </w:t>
-      </w:r>
-    </w:p>
-    <w:p>
-      <w:pPr>
-        <w:rPr>
-          <w:sz w:val="24"/>
-          <w:szCs w:val="28"/>
-        </w:rPr>
-      </w:pPr>
-      <w:r>
-        <w:rPr>
-          <w:sz w:val="24"/>
-          <w:szCs w:val="28"/>
-        </w:rPr>
-        <w:t>For the initial calculation, I used the following probabilities and figures, but I made them all easily updatable so if you have a vastly different belief we can edit it and easily rerun the numbers:</w:t>
+        <w:t xml:space="preserve">Making calculations for the missionary fund is based on a whole bunch of assumptions about what will happen in the future (who goes on missions, how long they stay, who pays, who doesn’t). </w:t>
+      </w:r>
+      <w:r>
+        <w:rPr>
+          <w:sz w:val="24"/>
+          <w:szCs w:val="28"/>
+        </w:rPr>
+        <w:t>I accounted</w:t>
+      </w:r>
+      <w:r>
+        <w:rPr>
+          <w:sz w:val="24"/>
+          <w:szCs w:val="28"/>
+        </w:rPr>
+        <w:t xml:space="preserve"> for this uncertainty by </w:t>
+      </w:r>
+      <w:r>
+        <w:rPr>
+          <w:sz w:val="24"/>
+          <w:szCs w:val="28"/>
+        </w:rPr>
+        <w:t xml:space="preserve">making probabilistic assignments to the likelihood of each event and then simulating </w:t>
+      </w:r>
+      <w:r>
+        <w:rPr>
+          <w:sz w:val="24"/>
+          <w:szCs w:val="28"/>
+        </w:rPr>
+        <w:t>thousands of scenarios</w:t>
+      </w:r>
+      <w:r>
+        <w:rPr>
+          <w:sz w:val="24"/>
+          <w:szCs w:val="28"/>
+        </w:rPr>
+        <w:t xml:space="preserve"> to explore the range of possibilities. </w:t>
+      </w:r>
+    </w:p>
+    <w:p>
+      <w:pPr>
+        <w:rPr>
+          <w:sz w:val="24"/>
+          <w:szCs w:val="28"/>
+        </w:rPr>
+      </w:pPr>
+      <w:r>
+        <w:rPr>
+          <w:sz w:val="24"/>
+          <w:szCs w:val="28"/>
+        </w:rPr>
+        <w:t>For the initial calculation, I used the following probabilities and figures, but I made them all easily updatable</w:t>
+      </w:r>
+      <w:r>
+        <w:rPr>
+          <w:sz w:val="24"/>
+          <w:szCs w:val="28"/>
+        </w:rPr>
+        <w:t>,</w:t>
+      </w:r>
+      <w:r>
+        <w:rPr>
+          <w:sz w:val="24"/>
+          <w:szCs w:val="28"/>
+        </w:rPr>
+        <w:t xml:space="preserve"> so if you have a </w:t>
+      </w:r>
+      <w:r>
+        <w:rPr>
+          <w:sz w:val="24"/>
+          <w:szCs w:val="28"/>
+        </w:rPr>
+        <w:t>strongly</w:t>
+      </w:r>
+      <w:r>
+        <w:rPr>
+          <w:sz w:val="24"/>
+          <w:szCs w:val="28"/>
+        </w:rPr>
+        <w:t xml:space="preserve"> different belief we can edit it and easily rerun the numbers:</w:t>
       </w:r>
     </w:p>
     <w:p>
@@ -94,7 +150,7 @@
                     <pic:cNvPicPr/>
                   </pic:nvPicPr>
                   <pic:blipFill>
-                    <a:blip r:embed="rId4" cstate="print">
+                    <a:blip r:embed="rId5" cstate="print">
                       <a:extLst>
                         <a:ext uri="{28A0092B-C50C-407E-A947-70E740481C1C}">
                           <a14:useLocalDpi xmlns:a14="http://schemas.microsoft.com/office/drawing/2010/main" val="0"/>
@@ -185,8 +241,6 @@
         </w:rPr>
         <w:t>’</w:t>
       </w:r>
-      <w:bookmarkStart w:id="0" w:name="_GoBack"/>
-      <w:bookmarkEnd w:id="0"/>
       <w:r>
         <w:rPr>
           <w:sz w:val="24"/>
@@ -222,7 +276,7 @@
                     <pic:cNvPicPr/>
                   </pic:nvPicPr>
                   <pic:blipFill>
-                    <a:blip r:embed="rId5"/>
+                    <a:blip r:embed="rId6"/>
                     <a:stretch>
                       <a:fillRect/>
                     </a:stretch>
@@ -407,6 +461,13 @@
         </w:rPr>
         <w:t>12. Probabilities that grandkids would choose to participate was also assigned randomly from a distribution. The RM distribution was centered at 85% and the non-RM distribution at 40%.</w:t>
       </w:r>
+      <w:r>
+        <w:rPr>
+          <w:sz w:val="24"/>
+          <w:szCs w:val="28"/>
+        </w:rPr>
+        <w:t xml:space="preserve"> Since I had no experience to go off this assumption is highly questionable!</w:t>
+      </w:r>
     </w:p>
     <w:p>
       <w:pPr>
@@ -461,6 +522,1049 @@
           <w:szCs w:val="28"/>
         </w:rPr>
       </w:pPr>
+    </w:p>
+    <w:p>
+      <w:pPr>
+        <w:jc w:val="center"/>
+        <w:rPr>
+          <w:b/>
+          <w:sz w:val="36"/>
+          <w:szCs w:val="28"/>
+        </w:rPr>
+      </w:pPr>
+    </w:p>
+    <w:p>
+      <w:pPr>
+        <w:jc w:val="center"/>
+        <w:rPr>
+          <w:b/>
+          <w:sz w:val="36"/>
+          <w:szCs w:val="28"/>
+        </w:rPr>
+      </w:pPr>
+      <w:r>
+        <w:rPr>
+          <w:b/>
+          <w:sz w:val="36"/>
+          <w:szCs w:val="28"/>
+        </w:rPr>
+        <w:t>The Results</w:t>
+      </w:r>
+    </w:p>
+    <w:p>
+      <w:pPr>
+        <w:rPr>
+          <w:sz w:val="24"/>
+          <w:szCs w:val="24"/>
+        </w:rPr>
+      </w:pPr>
+      <w:r>
+        <w:rPr>
+          <w:sz w:val="24"/>
+          <w:szCs w:val="24"/>
+        </w:rPr>
+        <w:t xml:space="preserve">The initial results look really good for the long-term viability of the missionary fund. For all the following graphs, I plot two scenarios: one with the parents being the only contributors to the missionary fund, and one in which the grandkids are invited to participate starting August 2017. </w:t>
+      </w:r>
+    </w:p>
+    <w:p>
+      <w:pPr>
+        <w:rPr>
+          <w:b/>
+          <w:sz w:val="24"/>
+          <w:szCs w:val="24"/>
+        </w:rPr>
+      </w:pPr>
+      <w:r>
+        <w:rPr>
+          <w:b/>
+          <w:sz w:val="24"/>
+          <w:szCs w:val="24"/>
+        </w:rPr>
+        <w:t>Long-Term Prosperity</w:t>
+      </w:r>
+    </w:p>
+    <w:p>
+      <w:pPr>
+        <w:rPr>
+          <w:sz w:val="24"/>
+          <w:szCs w:val="24"/>
+        </w:rPr>
+      </w:pPr>
+      <w:r>
+        <w:rPr>
+          <w:sz w:val="24"/>
+          <w:szCs w:val="24"/>
+        </w:rPr>
+        <w:t xml:space="preserve">In the long-term, the financial footing of the missionary fund is good. 18 years out (that is as far as I projected because modeling great-grandkids births is an entire other project) the amount in the bank account is likely to be $20,000 to $45,000 without interest (no attempt was made to model interest accrual) if the current rate of $30/month was kept. </w:t>
+      </w:r>
+    </w:p>
+    <w:p>
+      <w:pPr>
+        <w:rPr>
+          <w:b/>
+          <w:sz w:val="24"/>
+          <w:szCs w:val="24"/>
+        </w:rPr>
+      </w:pPr>
+    </w:p>
+    <w:p>
+      <w:pPr>
+        <w:rPr>
+          <w:b/>
+          <w:sz w:val="24"/>
+          <w:szCs w:val="24"/>
+        </w:rPr>
+      </w:pPr>
+    </w:p>
+    <w:p>
+      <w:pPr>
+        <w:rPr>
+          <w:b/>
+          <w:sz w:val="24"/>
+          <w:szCs w:val="24"/>
+        </w:rPr>
+      </w:pPr>
+    </w:p>
+    <w:p>
+      <w:pPr>
+        <w:rPr>
+          <w:b/>
+          <w:sz w:val="24"/>
+          <w:szCs w:val="24"/>
+        </w:rPr>
+      </w:pPr>
+    </w:p>
+    <w:p>
+      <w:pPr>
+        <w:rPr>
+          <w:b/>
+          <w:sz w:val="24"/>
+          <w:szCs w:val="24"/>
+        </w:rPr>
+      </w:pPr>
+    </w:p>
+    <w:p>
+      <w:pPr>
+        <w:rPr>
+          <w:b/>
+          <w:sz w:val="24"/>
+          <w:szCs w:val="24"/>
+        </w:rPr>
+      </w:pPr>
+      <w:r>
+        <w:rPr>
+          <w:noProof/>
+        </w:rPr>
+        <w:drawing>
+          <wp:inline distT="0" distB="0" distL="0" distR="0" wp14:anchorId="3A731256" wp14:editId="090CE57B">
+            <wp:extent cx="5810250" cy="3601675"/>
+            <wp:effectExtent l="0" t="0" r="0" b="0"/>
+            <wp:docPr id="3" name="Picture 3"/>
+            <wp:cNvGraphicFramePr>
+              <a:graphicFrameLocks xmlns:a="http://schemas.openxmlformats.org/drawingml/2006/main" noChangeAspect="1"/>
+            </wp:cNvGraphicFramePr>
+            <a:graphic xmlns:a="http://schemas.openxmlformats.org/drawingml/2006/main">
+              <a:graphicData uri="http://schemas.openxmlformats.org/drawingml/2006/picture">
+                <pic:pic xmlns:pic="http://schemas.openxmlformats.org/drawingml/2006/picture">
+                  <pic:nvPicPr>
+                    <pic:cNvPr id="1" name=""/>
+                    <pic:cNvPicPr/>
+                  </pic:nvPicPr>
+                  <pic:blipFill>
+                    <a:blip r:embed="rId7"/>
+                    <a:stretch>
+                      <a:fillRect/>
+                    </a:stretch>
+                  </pic:blipFill>
+                  <pic:spPr>
+                    <a:xfrm>
+                      <a:off x="0" y="0"/>
+                      <a:ext cx="5819534" cy="3607430"/>
+                    </a:xfrm>
+                    <a:prstGeom prst="rect">
+                      <a:avLst/>
+                    </a:prstGeom>
+                  </pic:spPr>
+                </pic:pic>
+              </a:graphicData>
+            </a:graphic>
+          </wp:inline>
+        </w:drawing>
+      </w:r>
+    </w:p>
+    <w:p>
+      <w:pPr>
+        <w:rPr>
+          <w:sz w:val="24"/>
+          <w:szCs w:val="28"/>
+        </w:rPr>
+      </w:pPr>
+      <w:r>
+        <w:rPr>
+          <w:b/>
+          <w:sz w:val="24"/>
+          <w:szCs w:val="28"/>
+        </w:rPr>
+        <w:t>Short-term Shortfalls</w:t>
+      </w:r>
+    </w:p>
+    <w:p>
+      <w:pPr>
+        <w:rPr>
+          <w:sz w:val="24"/>
+          <w:szCs w:val="28"/>
+        </w:rPr>
+      </w:pPr>
+      <w:r>
+        <w:rPr>
+          <w:noProof/>
+        </w:rPr>
+        <w:drawing>
+          <wp:inline distT="0" distB="0" distL="0" distR="0" wp14:anchorId="058654F6" wp14:editId="038C50DB">
+            <wp:extent cx="5132178" cy="3181350"/>
+            <wp:effectExtent l="0" t="0" r="0" b="0"/>
+            <wp:docPr id="4" name="Picture 4"/>
+            <wp:cNvGraphicFramePr>
+              <a:graphicFrameLocks xmlns:a="http://schemas.openxmlformats.org/drawingml/2006/main" noChangeAspect="1"/>
+            </wp:cNvGraphicFramePr>
+            <a:graphic xmlns:a="http://schemas.openxmlformats.org/drawingml/2006/main">
+              <a:graphicData uri="http://schemas.openxmlformats.org/drawingml/2006/picture">
+                <pic:pic xmlns:pic="http://schemas.openxmlformats.org/drawingml/2006/picture">
+                  <pic:nvPicPr>
+                    <pic:cNvPr id="1" name=""/>
+                    <pic:cNvPicPr/>
+                  </pic:nvPicPr>
+                  <pic:blipFill>
+                    <a:blip r:embed="rId8"/>
+                    <a:stretch>
+                      <a:fillRect/>
+                    </a:stretch>
+                  </pic:blipFill>
+                  <pic:spPr>
+                    <a:xfrm>
+                      <a:off x="0" y="0"/>
+                      <a:ext cx="5142419" cy="3187698"/>
+                    </a:xfrm>
+                    <a:prstGeom prst="rect">
+                      <a:avLst/>
+                    </a:prstGeom>
+                  </pic:spPr>
+                </pic:pic>
+              </a:graphicData>
+            </a:graphic>
+          </wp:inline>
+        </w:drawing>
+      </w:r>
+    </w:p>
+    <w:p>
+      <w:pPr>
+        <w:rPr>
+          <w:sz w:val="24"/>
+          <w:szCs w:val="28"/>
+        </w:rPr>
+      </w:pPr>
+      <w:r>
+        <w:rPr>
+          <w:sz w:val="24"/>
+          <w:szCs w:val="28"/>
+        </w:rPr>
+        <w:lastRenderedPageBreak/>
+        <w:t xml:space="preserve">The short-term outlook is quite likely negative for at least twelve months with only parent-support, and there is a lot of downside that could extend that into the future. The biggest commonality driving the “negative” scenarios are the number of missionaries (especially girls) choosing to serve. The following is a table of the probability of being in the red at the start of each year.  </w:t>
+      </w:r>
+    </w:p>
+    <w:tbl>
+      <w:tblPr>
+        <w:tblStyle w:val="TableGrid"/>
+        <w:tblW w:w="0" w:type="auto"/>
+        <w:tblLook w:val="04A0" w:firstRow="1" w:lastRow="0" w:firstColumn="1" w:lastColumn="0" w:noHBand="0" w:noVBand="1"/>
+      </w:tblPr>
+      <w:tblGrid>
+        <w:gridCol w:w="1168"/>
+        <w:gridCol w:w="1168"/>
+        <w:gridCol w:w="1169"/>
+        <w:gridCol w:w="1169"/>
+        <w:gridCol w:w="1169"/>
+        <w:gridCol w:w="1169"/>
+        <w:gridCol w:w="1169"/>
+        <w:gridCol w:w="1169"/>
+      </w:tblGrid>
+      <w:tr>
+        <w:tc>
+          <w:tcPr>
+            <w:tcW w:w="1168" w:type="dxa"/>
+          </w:tcPr>
+          <w:p>
+            <w:pPr>
+              <w:rPr>
+                <w:sz w:val="24"/>
+                <w:szCs w:val="28"/>
+              </w:rPr>
+            </w:pPr>
+            <w:r>
+              <w:rPr>
+                <w:sz w:val="24"/>
+                <w:szCs w:val="28"/>
+              </w:rPr>
+              <w:t>Year</w:t>
+            </w:r>
+          </w:p>
+        </w:tc>
+        <w:tc>
+          <w:tcPr>
+            <w:tcW w:w="1168" w:type="dxa"/>
+          </w:tcPr>
+          <w:p>
+            <w:pPr>
+              <w:rPr>
+                <w:sz w:val="24"/>
+                <w:szCs w:val="28"/>
+              </w:rPr>
+            </w:pPr>
+            <w:r>
+              <w:rPr>
+                <w:sz w:val="24"/>
+                <w:szCs w:val="28"/>
+              </w:rPr>
+              <w:t>2017</w:t>
+            </w:r>
+          </w:p>
+        </w:tc>
+        <w:tc>
+          <w:tcPr>
+            <w:tcW w:w="1169" w:type="dxa"/>
+          </w:tcPr>
+          <w:p>
+            <w:pPr>
+              <w:rPr>
+                <w:sz w:val="24"/>
+                <w:szCs w:val="28"/>
+              </w:rPr>
+            </w:pPr>
+            <w:r>
+              <w:rPr>
+                <w:sz w:val="24"/>
+                <w:szCs w:val="28"/>
+              </w:rPr>
+              <w:t>2018</w:t>
+            </w:r>
+          </w:p>
+        </w:tc>
+        <w:tc>
+          <w:tcPr>
+            <w:tcW w:w="1169" w:type="dxa"/>
+          </w:tcPr>
+          <w:p>
+            <w:pPr>
+              <w:rPr>
+                <w:sz w:val="24"/>
+                <w:szCs w:val="28"/>
+              </w:rPr>
+            </w:pPr>
+            <w:r>
+              <w:rPr>
+                <w:sz w:val="24"/>
+                <w:szCs w:val="28"/>
+              </w:rPr>
+              <w:t>2019</w:t>
+            </w:r>
+          </w:p>
+        </w:tc>
+        <w:tc>
+          <w:tcPr>
+            <w:tcW w:w="1169" w:type="dxa"/>
+          </w:tcPr>
+          <w:p>
+            <w:pPr>
+              <w:rPr>
+                <w:sz w:val="24"/>
+                <w:szCs w:val="28"/>
+              </w:rPr>
+            </w:pPr>
+            <w:r>
+              <w:rPr>
+                <w:sz w:val="24"/>
+                <w:szCs w:val="28"/>
+              </w:rPr>
+              <w:t>2020</w:t>
+            </w:r>
+          </w:p>
+        </w:tc>
+        <w:tc>
+          <w:tcPr>
+            <w:tcW w:w="1169" w:type="dxa"/>
+          </w:tcPr>
+          <w:p>
+            <w:pPr>
+              <w:rPr>
+                <w:sz w:val="24"/>
+                <w:szCs w:val="28"/>
+              </w:rPr>
+            </w:pPr>
+            <w:r>
+              <w:rPr>
+                <w:sz w:val="24"/>
+                <w:szCs w:val="28"/>
+              </w:rPr>
+              <w:t>2021</w:t>
+            </w:r>
+          </w:p>
+        </w:tc>
+        <w:tc>
+          <w:tcPr>
+            <w:tcW w:w="1169" w:type="dxa"/>
+          </w:tcPr>
+          <w:p>
+            <w:pPr>
+              <w:rPr>
+                <w:sz w:val="24"/>
+                <w:szCs w:val="28"/>
+              </w:rPr>
+            </w:pPr>
+            <w:r>
+              <w:rPr>
+                <w:sz w:val="24"/>
+                <w:szCs w:val="28"/>
+              </w:rPr>
+              <w:t>2022</w:t>
+            </w:r>
+          </w:p>
+        </w:tc>
+        <w:tc>
+          <w:tcPr>
+            <w:tcW w:w="1169" w:type="dxa"/>
+          </w:tcPr>
+          <w:p>
+            <w:pPr>
+              <w:rPr>
+                <w:sz w:val="24"/>
+                <w:szCs w:val="28"/>
+              </w:rPr>
+            </w:pPr>
+            <w:r>
+              <w:rPr>
+                <w:sz w:val="24"/>
+                <w:szCs w:val="28"/>
+              </w:rPr>
+              <w:t>2023</w:t>
+            </w:r>
+          </w:p>
+        </w:tc>
+      </w:tr>
+      <w:tr>
+        <w:tc>
+          <w:tcPr>
+            <w:tcW w:w="1168" w:type="dxa"/>
+          </w:tcPr>
+          <w:p>
+            <w:pPr>
+              <w:rPr>
+                <w:sz w:val="24"/>
+                <w:szCs w:val="28"/>
+              </w:rPr>
+            </w:pPr>
+            <w:r>
+              <w:rPr>
+                <w:sz w:val="24"/>
+                <w:szCs w:val="28"/>
+              </w:rPr>
+              <w:t>Parent Support Only</w:t>
+            </w:r>
+          </w:p>
+        </w:tc>
+        <w:tc>
+          <w:tcPr>
+            <w:tcW w:w="1168" w:type="dxa"/>
+          </w:tcPr>
+          <w:p>
+            <w:pPr>
+              <w:shd w:val="clear" w:color="auto" w:fill="FFFFFF"/>
+              <w:tabs>
+                <w:tab w:val="left" w:pos="916"/>
+                <w:tab w:val="left" w:pos="1832"/>
+                <w:tab w:val="left" w:pos="2748"/>
+                <w:tab w:val="left" w:pos="3664"/>
+                <w:tab w:val="left" w:pos="4580"/>
+                <w:tab w:val="left" w:pos="5496"/>
+                <w:tab w:val="left" w:pos="6412"/>
+                <w:tab w:val="left" w:pos="7328"/>
+                <w:tab w:val="left" w:pos="8244"/>
+                <w:tab w:val="left" w:pos="9160"/>
+                <w:tab w:val="left" w:pos="10076"/>
+                <w:tab w:val="left" w:pos="10992"/>
+                <w:tab w:val="left" w:pos="11908"/>
+                <w:tab w:val="left" w:pos="12824"/>
+                <w:tab w:val="left" w:pos="13740"/>
+                <w:tab w:val="left" w:pos="14656"/>
+              </w:tabs>
+              <w:wordWrap w:val="0"/>
+              <w:spacing w:before="120" w:line="187" w:lineRule="atLeast"/>
+              <w:rPr>
+                <w:rFonts w:eastAsia="Times New Roman" w:cs="Courier New"/>
+                <w:color w:val="000000"/>
+                <w:sz w:val="24"/>
+                <w:szCs w:val="24"/>
+              </w:rPr>
+            </w:pPr>
+            <w:r>
+              <w:rPr>
+                <w:rFonts w:eastAsia="Times New Roman" w:cs="Courier New"/>
+                <w:color w:val="000000"/>
+                <w:sz w:val="24"/>
+                <w:szCs w:val="24"/>
+              </w:rPr>
+              <w:t>63.9%</w:t>
+            </w:r>
+          </w:p>
+          <w:p>
+            <w:pPr>
+              <w:spacing w:before="120"/>
+              <w:rPr>
+                <w:sz w:val="24"/>
+                <w:szCs w:val="24"/>
+              </w:rPr>
+            </w:pPr>
+          </w:p>
+        </w:tc>
+        <w:tc>
+          <w:tcPr>
+            <w:tcW w:w="1169" w:type="dxa"/>
+          </w:tcPr>
+          <w:p>
+            <w:pPr>
+              <w:pStyle w:val="HTMLPreformatted"/>
+              <w:shd w:val="clear" w:color="auto" w:fill="FFFFFF"/>
+              <w:wordWrap w:val="0"/>
+              <w:spacing w:before="120" w:line="187" w:lineRule="atLeast"/>
+              <w:rPr>
+                <w:rFonts w:asciiTheme="minorHAnsi" w:hAnsiTheme="minorHAnsi"/>
+                <w:color w:val="000000"/>
+                <w:sz w:val="24"/>
+                <w:szCs w:val="24"/>
+              </w:rPr>
+            </w:pPr>
+            <w:r>
+              <w:rPr>
+                <w:rFonts w:asciiTheme="minorHAnsi" w:hAnsiTheme="minorHAnsi"/>
+                <w:color w:val="000000"/>
+                <w:sz w:val="24"/>
+                <w:szCs w:val="24"/>
+              </w:rPr>
+              <w:t>15.9%</w:t>
+            </w:r>
+          </w:p>
+          <w:p>
+            <w:pPr>
+              <w:spacing w:before="120"/>
+              <w:rPr>
+                <w:sz w:val="24"/>
+                <w:szCs w:val="24"/>
+              </w:rPr>
+            </w:pPr>
+          </w:p>
+        </w:tc>
+        <w:tc>
+          <w:tcPr>
+            <w:tcW w:w="1169" w:type="dxa"/>
+          </w:tcPr>
+          <w:p>
+            <w:pPr>
+              <w:pStyle w:val="HTMLPreformatted"/>
+              <w:shd w:val="clear" w:color="auto" w:fill="FFFFFF"/>
+              <w:wordWrap w:val="0"/>
+              <w:spacing w:before="120" w:line="187" w:lineRule="atLeast"/>
+              <w:rPr>
+                <w:rFonts w:asciiTheme="minorHAnsi" w:hAnsiTheme="minorHAnsi"/>
+                <w:color w:val="000000"/>
+                <w:sz w:val="24"/>
+                <w:szCs w:val="24"/>
+              </w:rPr>
+            </w:pPr>
+            <w:r>
+              <w:rPr>
+                <w:rFonts w:asciiTheme="minorHAnsi" w:hAnsiTheme="minorHAnsi"/>
+                <w:color w:val="000000"/>
+                <w:sz w:val="24"/>
+                <w:szCs w:val="24"/>
+              </w:rPr>
+              <w:t>11.2%</w:t>
+            </w:r>
+          </w:p>
+          <w:p>
+            <w:pPr>
+              <w:spacing w:before="120"/>
+              <w:rPr>
+                <w:sz w:val="24"/>
+                <w:szCs w:val="24"/>
+              </w:rPr>
+            </w:pPr>
+          </w:p>
+        </w:tc>
+        <w:tc>
+          <w:tcPr>
+            <w:tcW w:w="1169" w:type="dxa"/>
+          </w:tcPr>
+          <w:p>
+            <w:pPr>
+              <w:pStyle w:val="HTMLPreformatted"/>
+              <w:shd w:val="clear" w:color="auto" w:fill="FFFFFF"/>
+              <w:wordWrap w:val="0"/>
+              <w:spacing w:before="120" w:line="187" w:lineRule="atLeast"/>
+              <w:rPr>
+                <w:rFonts w:asciiTheme="minorHAnsi" w:hAnsiTheme="minorHAnsi"/>
+                <w:color w:val="000000"/>
+                <w:sz w:val="24"/>
+                <w:szCs w:val="24"/>
+              </w:rPr>
+            </w:pPr>
+            <w:r>
+              <w:rPr>
+                <w:rFonts w:asciiTheme="minorHAnsi" w:hAnsiTheme="minorHAnsi"/>
+                <w:color w:val="000000"/>
+                <w:sz w:val="24"/>
+                <w:szCs w:val="24"/>
+              </w:rPr>
+              <w:t>8.2%</w:t>
+            </w:r>
+          </w:p>
+          <w:p>
+            <w:pPr>
+              <w:spacing w:before="120"/>
+              <w:rPr>
+                <w:sz w:val="24"/>
+                <w:szCs w:val="24"/>
+              </w:rPr>
+            </w:pPr>
+          </w:p>
+        </w:tc>
+        <w:tc>
+          <w:tcPr>
+            <w:tcW w:w="1169" w:type="dxa"/>
+          </w:tcPr>
+          <w:p>
+            <w:pPr>
+              <w:pStyle w:val="HTMLPreformatted"/>
+              <w:shd w:val="clear" w:color="auto" w:fill="FFFFFF"/>
+              <w:wordWrap w:val="0"/>
+              <w:spacing w:before="120" w:line="187" w:lineRule="atLeast"/>
+              <w:rPr>
+                <w:rFonts w:asciiTheme="minorHAnsi" w:hAnsiTheme="minorHAnsi"/>
+                <w:color w:val="000000"/>
+                <w:sz w:val="24"/>
+                <w:szCs w:val="24"/>
+              </w:rPr>
+            </w:pPr>
+            <w:r>
+              <w:rPr>
+                <w:rFonts w:asciiTheme="minorHAnsi" w:hAnsiTheme="minorHAnsi"/>
+                <w:color w:val="000000"/>
+                <w:sz w:val="24"/>
+                <w:szCs w:val="24"/>
+              </w:rPr>
+              <w:t>22.7%</w:t>
+            </w:r>
+          </w:p>
+          <w:p>
+            <w:pPr>
+              <w:spacing w:before="120"/>
+              <w:rPr>
+                <w:sz w:val="24"/>
+                <w:szCs w:val="24"/>
+              </w:rPr>
+            </w:pPr>
+          </w:p>
+        </w:tc>
+        <w:tc>
+          <w:tcPr>
+            <w:tcW w:w="1169" w:type="dxa"/>
+          </w:tcPr>
+          <w:p>
+            <w:pPr>
+              <w:pStyle w:val="HTMLPreformatted"/>
+              <w:shd w:val="clear" w:color="auto" w:fill="FFFFFF"/>
+              <w:wordWrap w:val="0"/>
+              <w:spacing w:before="120" w:line="187" w:lineRule="atLeast"/>
+              <w:rPr>
+                <w:rFonts w:asciiTheme="minorHAnsi" w:hAnsiTheme="minorHAnsi"/>
+                <w:color w:val="000000"/>
+                <w:sz w:val="24"/>
+                <w:szCs w:val="24"/>
+              </w:rPr>
+            </w:pPr>
+            <w:r>
+              <w:rPr>
+                <w:rFonts w:asciiTheme="minorHAnsi" w:hAnsiTheme="minorHAnsi"/>
+                <w:color w:val="000000"/>
+                <w:sz w:val="24"/>
+                <w:szCs w:val="24"/>
+              </w:rPr>
+              <w:t>11.1%</w:t>
+            </w:r>
+          </w:p>
+          <w:p>
+            <w:pPr>
+              <w:spacing w:before="120"/>
+              <w:rPr>
+                <w:sz w:val="24"/>
+                <w:szCs w:val="24"/>
+              </w:rPr>
+            </w:pPr>
+          </w:p>
+        </w:tc>
+        <w:tc>
+          <w:tcPr>
+            <w:tcW w:w="1169" w:type="dxa"/>
+          </w:tcPr>
+          <w:p>
+            <w:pPr>
+              <w:pStyle w:val="HTMLPreformatted"/>
+              <w:shd w:val="clear" w:color="auto" w:fill="FFFFFF"/>
+              <w:wordWrap w:val="0"/>
+              <w:spacing w:before="120" w:line="187" w:lineRule="atLeast"/>
+              <w:rPr>
+                <w:rFonts w:asciiTheme="minorHAnsi" w:hAnsiTheme="minorHAnsi"/>
+                <w:color w:val="000000"/>
+                <w:sz w:val="24"/>
+                <w:szCs w:val="24"/>
+              </w:rPr>
+            </w:pPr>
+            <w:r>
+              <w:rPr>
+                <w:rFonts w:asciiTheme="minorHAnsi" w:hAnsiTheme="minorHAnsi"/>
+                <w:color w:val="000000"/>
+                <w:sz w:val="24"/>
+                <w:szCs w:val="24"/>
+              </w:rPr>
+              <w:t>7%</w:t>
+            </w:r>
+          </w:p>
+          <w:p>
+            <w:pPr>
+              <w:spacing w:before="120"/>
+              <w:rPr>
+                <w:sz w:val="24"/>
+                <w:szCs w:val="24"/>
+              </w:rPr>
+            </w:pPr>
+          </w:p>
+        </w:tc>
+      </w:tr>
+      <w:tr>
+        <w:tc>
+          <w:tcPr>
+            <w:tcW w:w="1168" w:type="dxa"/>
+          </w:tcPr>
+          <w:p>
+            <w:pPr>
+              <w:rPr>
+                <w:sz w:val="24"/>
+                <w:szCs w:val="28"/>
+              </w:rPr>
+            </w:pPr>
+            <w:r>
+              <w:rPr>
+                <w:sz w:val="24"/>
+                <w:szCs w:val="28"/>
+              </w:rPr>
+              <w:t>Grandkid Support</w:t>
+            </w:r>
+          </w:p>
+        </w:tc>
+        <w:tc>
+          <w:tcPr>
+            <w:tcW w:w="1168" w:type="dxa"/>
+          </w:tcPr>
+          <w:p>
+            <w:pPr>
+              <w:rPr>
+                <w:sz w:val="24"/>
+                <w:szCs w:val="28"/>
+              </w:rPr>
+            </w:pPr>
+            <w:r>
+              <w:rPr>
+                <w:sz w:val="24"/>
+                <w:szCs w:val="28"/>
+              </w:rPr>
+              <w:t>16.6%</w:t>
+            </w:r>
+          </w:p>
+        </w:tc>
+        <w:tc>
+          <w:tcPr>
+            <w:tcW w:w="1169" w:type="dxa"/>
+          </w:tcPr>
+          <w:p>
+            <w:pPr>
+              <w:rPr>
+                <w:sz w:val="24"/>
+                <w:szCs w:val="28"/>
+              </w:rPr>
+            </w:pPr>
+            <w:r>
+              <w:rPr>
+                <w:sz w:val="24"/>
+                <w:szCs w:val="28"/>
+              </w:rPr>
+              <w:t>0.8%</w:t>
+            </w:r>
+          </w:p>
+        </w:tc>
+        <w:tc>
+          <w:tcPr>
+            <w:tcW w:w="1169" w:type="dxa"/>
+          </w:tcPr>
+          <w:p>
+            <w:pPr>
+              <w:rPr>
+                <w:sz w:val="24"/>
+                <w:szCs w:val="28"/>
+              </w:rPr>
+            </w:pPr>
+            <w:r>
+              <w:rPr>
+                <w:sz w:val="24"/>
+                <w:szCs w:val="28"/>
+              </w:rPr>
+              <w:t>0.4%</w:t>
+            </w:r>
+          </w:p>
+        </w:tc>
+        <w:tc>
+          <w:tcPr>
+            <w:tcW w:w="1169" w:type="dxa"/>
+          </w:tcPr>
+          <w:p>
+            <w:pPr>
+              <w:rPr>
+                <w:sz w:val="24"/>
+                <w:szCs w:val="28"/>
+              </w:rPr>
+            </w:pPr>
+            <w:r>
+              <w:rPr>
+                <w:sz w:val="24"/>
+                <w:szCs w:val="28"/>
+              </w:rPr>
+              <w:t>0.2%</w:t>
+            </w:r>
+          </w:p>
+        </w:tc>
+        <w:tc>
+          <w:tcPr>
+            <w:tcW w:w="1169" w:type="dxa"/>
+          </w:tcPr>
+          <w:p>
+            <w:pPr>
+              <w:rPr>
+                <w:sz w:val="24"/>
+                <w:szCs w:val="28"/>
+              </w:rPr>
+            </w:pPr>
+            <w:r>
+              <w:rPr>
+                <w:sz w:val="24"/>
+                <w:szCs w:val="28"/>
+              </w:rPr>
+              <w:t>0.3%</w:t>
+            </w:r>
+          </w:p>
+        </w:tc>
+        <w:tc>
+          <w:tcPr>
+            <w:tcW w:w="1169" w:type="dxa"/>
+          </w:tcPr>
+          <w:p>
+            <w:pPr>
+              <w:rPr>
+                <w:sz w:val="24"/>
+                <w:szCs w:val="28"/>
+              </w:rPr>
+            </w:pPr>
+            <w:r>
+              <w:rPr>
+                <w:sz w:val="24"/>
+                <w:szCs w:val="28"/>
+              </w:rPr>
+              <w:t>0.1%</w:t>
+            </w:r>
+          </w:p>
+        </w:tc>
+        <w:tc>
+          <w:tcPr>
+            <w:tcW w:w="1169" w:type="dxa"/>
+          </w:tcPr>
+          <w:p>
+            <w:pPr>
+              <w:rPr>
+                <w:sz w:val="24"/>
+                <w:szCs w:val="28"/>
+              </w:rPr>
+            </w:pPr>
+            <w:r>
+              <w:rPr>
+                <w:sz w:val="24"/>
+                <w:szCs w:val="28"/>
+              </w:rPr>
+              <w:t>0%</w:t>
+            </w:r>
+          </w:p>
+        </w:tc>
+      </w:tr>
+    </w:tbl>
+    <w:p>
+      <w:pPr>
+        <w:rPr>
+          <w:sz w:val="24"/>
+          <w:szCs w:val="28"/>
+        </w:rPr>
+      </w:pPr>
+    </w:p>
+    <w:p>
+      <w:pPr>
+        <w:jc w:val="center"/>
+        <w:rPr>
+          <w:b/>
+          <w:sz w:val="32"/>
+          <w:szCs w:val="28"/>
+        </w:rPr>
+      </w:pPr>
+      <w:r>
+        <w:rPr>
+          <w:b/>
+          <w:sz w:val="32"/>
+          <w:szCs w:val="28"/>
+        </w:rPr>
+        <w:t>One Possible Solution</w:t>
+      </w:r>
+    </w:p>
+    <w:p>
+      <w:pPr>
+        <w:rPr>
+          <w:sz w:val="24"/>
+          <w:szCs w:val="24"/>
+        </w:rPr>
+      </w:pPr>
+      <w:r>
+        <w:rPr>
+          <w:sz w:val="24"/>
+          <w:szCs w:val="24"/>
+        </w:rPr>
+        <w:t xml:space="preserve">Getting the grandkids involved is a short-term necessity in confidently avoiding debt, but the fund is more than self-sustaining in the long run. One proposal would be to invite all grandkids to start contributing $5/month and ask the parents to continue contributing $30/month until the start of 2020. After that we could adjust the parents’ payment to $20/month. Under that scenario our future would look like: </w:t>
+      </w:r>
+    </w:p>
+    <w:p>
+      <w:pPr>
+        <w:rPr>
+          <w:sz w:val="24"/>
+          <w:szCs w:val="24"/>
+        </w:rPr>
+      </w:pPr>
+      <w:r>
+        <w:rPr>
+          <w:noProof/>
+        </w:rPr>
+        <w:drawing>
+          <wp:inline distT="0" distB="0" distL="0" distR="0" wp14:anchorId="0276B0EC" wp14:editId="7C511060">
+            <wp:extent cx="5429250" cy="3365500"/>
+            <wp:effectExtent l="0" t="0" r="0" b="6350"/>
+            <wp:docPr id="5" name="Picture 5"/>
+            <wp:cNvGraphicFramePr>
+              <a:graphicFrameLocks xmlns:a="http://schemas.openxmlformats.org/drawingml/2006/main" noChangeAspect="1"/>
+            </wp:cNvGraphicFramePr>
+            <a:graphic xmlns:a="http://schemas.openxmlformats.org/drawingml/2006/main">
+              <a:graphicData uri="http://schemas.openxmlformats.org/drawingml/2006/picture">
+                <pic:pic xmlns:pic="http://schemas.openxmlformats.org/drawingml/2006/picture">
+                  <pic:nvPicPr>
+                    <pic:cNvPr id="1" name=""/>
+                    <pic:cNvPicPr/>
+                  </pic:nvPicPr>
+                  <pic:blipFill>
+                    <a:blip r:embed="rId9"/>
+                    <a:stretch>
+                      <a:fillRect/>
+                    </a:stretch>
+                  </pic:blipFill>
+                  <pic:spPr>
+                    <a:xfrm>
+                      <a:off x="0" y="0"/>
+                      <a:ext cx="5439846" cy="3372069"/>
+                    </a:xfrm>
+                    <a:prstGeom prst="rect">
+                      <a:avLst/>
+                    </a:prstGeom>
+                  </pic:spPr>
+                </pic:pic>
+              </a:graphicData>
+            </a:graphic>
+          </wp:inline>
+        </w:drawing>
+      </w:r>
+    </w:p>
+    <w:p>
+      <w:pPr>
+        <w:rPr>
+          <w:sz w:val="24"/>
+          <w:szCs w:val="24"/>
+        </w:rPr>
+      </w:pPr>
+      <w:r>
+        <w:rPr>
+          <w:noProof/>
+        </w:rPr>
+        <w:lastRenderedPageBreak/>
+        <w:drawing>
+          <wp:inline distT="0" distB="0" distL="0" distR="0" wp14:anchorId="0D732BDA" wp14:editId="635C8EA9">
+            <wp:extent cx="5347298" cy="3314700"/>
+            <wp:effectExtent l="0" t="0" r="6350" b="0"/>
+            <wp:docPr id="6" name="Picture 6"/>
+            <wp:cNvGraphicFramePr>
+              <a:graphicFrameLocks xmlns:a="http://schemas.openxmlformats.org/drawingml/2006/main" noChangeAspect="1"/>
+            </wp:cNvGraphicFramePr>
+            <a:graphic xmlns:a="http://schemas.openxmlformats.org/drawingml/2006/main">
+              <a:graphicData uri="http://schemas.openxmlformats.org/drawingml/2006/picture">
+                <pic:pic xmlns:pic="http://schemas.openxmlformats.org/drawingml/2006/picture">
+                  <pic:nvPicPr>
+                    <pic:cNvPr id="1" name=""/>
+                    <pic:cNvPicPr/>
+                  </pic:nvPicPr>
+                  <pic:blipFill>
+                    <a:blip r:embed="rId10"/>
+                    <a:stretch>
+                      <a:fillRect/>
+                    </a:stretch>
+                  </pic:blipFill>
+                  <pic:spPr>
+                    <a:xfrm>
+                      <a:off x="0" y="0"/>
+                      <a:ext cx="5351782" cy="3317479"/>
+                    </a:xfrm>
+                    <a:prstGeom prst="rect">
+                      <a:avLst/>
+                    </a:prstGeom>
+                  </pic:spPr>
+                </pic:pic>
+              </a:graphicData>
+            </a:graphic>
+          </wp:inline>
+        </w:drawing>
+      </w:r>
+    </w:p>
+    <w:p>
+      <w:pPr>
+        <w:rPr>
+          <w:sz w:val="24"/>
+          <w:szCs w:val="24"/>
+        </w:rPr>
+      </w:pPr>
+      <w:r>
+        <w:rPr>
+          <w:sz w:val="24"/>
+          <w:szCs w:val="24"/>
+        </w:rPr>
+        <w:t>An obvious benefit of this is that as 2020 gets closer we can reanalyze where we sit, and if we are headed towards our “worst-case scenario” we can maintain the current rates until we feel confident. In addition, what is exciting to me under this scenario is that it will start to build a sum that can ensure it is available for the next generation. By the end of the 18 years we will have between $25,000 and $50,000, plus the accumulated interest to begin funding the next generation of missionaries.</w:t>
+      </w:r>
+      <w:bookmarkStart w:id="0" w:name="_GoBack"/>
+      <w:bookmarkEnd w:id="0"/>
     </w:p>
     <w:sectPr>
       <w:pgSz w:w="12240" w:h="15840"/>
@@ -896,6 +2000,73 @@
     <w:semiHidden/>
     <w:unhideWhenUsed/>
   </w:style>
+  <w:style w:type="table" w:styleId="TableGrid">
+    <w:name w:val="Table Grid"/>
+    <w:basedOn w:val="TableNormal"/>
+    <w:uiPriority w:val="39"/>
+    <w:rsid w:val="00D24193"/>
+    <w:pPr>
+      <w:spacing w:after="0" w:line="240" w:lineRule="auto"/>
+    </w:pPr>
+    <w:tblPr>
+      <w:tblBorders>
+        <w:top w:val="single" w:sz="4" w:space="0" w:color="auto"/>
+        <w:left w:val="single" w:sz="4" w:space="0" w:color="auto"/>
+        <w:bottom w:val="single" w:sz="4" w:space="0" w:color="auto"/>
+        <w:right w:val="single" w:sz="4" w:space="0" w:color="auto"/>
+        <w:insideH w:val="single" w:sz="4" w:space="0" w:color="auto"/>
+        <w:insideV w:val="single" w:sz="4" w:space="0" w:color="auto"/>
+      </w:tblBorders>
+    </w:tblPr>
+  </w:style>
+  <w:style w:type="paragraph" w:styleId="HTMLPreformatted">
+    <w:name w:val="HTML Preformatted"/>
+    <w:basedOn w:val="Normal"/>
+    <w:link w:val="HTMLPreformattedChar"/>
+    <w:uiPriority w:val="99"/>
+    <w:semiHidden/>
+    <w:unhideWhenUsed/>
+    <w:rsid w:val="00D24193"/>
+    <w:pPr>
+      <w:tabs>
+        <w:tab w:val="left" w:pos="916"/>
+        <w:tab w:val="left" w:pos="1832"/>
+        <w:tab w:val="left" w:pos="2748"/>
+        <w:tab w:val="left" w:pos="3664"/>
+        <w:tab w:val="left" w:pos="4580"/>
+        <w:tab w:val="left" w:pos="5496"/>
+        <w:tab w:val="left" w:pos="6412"/>
+        <w:tab w:val="left" w:pos="7328"/>
+        <w:tab w:val="left" w:pos="8244"/>
+        <w:tab w:val="left" w:pos="9160"/>
+        <w:tab w:val="left" w:pos="10076"/>
+        <w:tab w:val="left" w:pos="10992"/>
+        <w:tab w:val="left" w:pos="11908"/>
+        <w:tab w:val="left" w:pos="12824"/>
+        <w:tab w:val="left" w:pos="13740"/>
+        <w:tab w:val="left" w:pos="14656"/>
+      </w:tabs>
+      <w:spacing w:after="0" w:line="240" w:lineRule="auto"/>
+    </w:pPr>
+    <w:rPr>
+      <w:rFonts w:ascii="Courier New" w:eastAsia="Times New Roman" w:hAnsi="Courier New" w:cs="Courier New"/>
+      <w:sz w:val="20"/>
+      <w:szCs w:val="20"/>
+    </w:rPr>
+  </w:style>
+  <w:style w:type="character" w:customStyle="1" w:styleId="HTMLPreformattedChar">
+    <w:name w:val="HTML Preformatted Char"/>
+    <w:basedOn w:val="DefaultParagraphFont"/>
+    <w:link w:val="HTMLPreformatted"/>
+    <w:uiPriority w:val="99"/>
+    <w:semiHidden/>
+    <w:rsid w:val="00D24193"/>
+    <w:rPr>
+      <w:rFonts w:ascii="Courier New" w:eastAsia="Times New Roman" w:hAnsi="Courier New" w:cs="Courier New"/>
+      <w:sz w:val="20"/>
+      <w:szCs w:val="20"/>
+    </w:rPr>
+  </w:style>
 </w:styles>
 </file>
 
@@ -1158,4 +2329,16 @@
     </a:ext>
   </a:extLst>
 </a:theme>
+</file>
+
+<file path=customXml/item1.xml><?xml version="1.0" encoding="utf-8"?>
+<b:Sources xmlns:b="http://schemas.openxmlformats.org/officeDocument/2006/bibliography" xmlns="http://schemas.openxmlformats.org/officeDocument/2006/bibliography" SelectedStyle="\CHICAGO.XSL" StyleName="Chicago" Version="16"/>
+</file>
+
+<file path=customXml/itemProps1.xml><?xml version="1.0" encoding="utf-8"?>
+<ds:datastoreItem xmlns:ds="http://schemas.openxmlformats.org/officeDocument/2006/customXml" ds:itemID="{835B7A81-AB38-4E45-86CB-70BEA04D21BC}">
+  <ds:schemaRefs>
+    <ds:schemaRef ds:uri="http://schemas.openxmlformats.org/officeDocument/2006/bibliography"/>
+  </ds:schemaRefs>
+</ds:datastoreItem>
 </file>
</xml_diff>